<commit_message>
changed some of the requirement for the branch.
</commit_message>
<xml_diff>
--- a/database proposal.docx
+++ b/database proposal.docx
@@ -15,7 +15,6 @@
           <w:docPartUnique/>
         </w:docPartObj>
       </w:sdtPr>
-      <w:sdtEndPr/>
       <w:sdtContent>
         <w:p>
           <w:pPr>
@@ -154,7 +153,6 @@
                                       <w:calendar w:val="gregorian"/>
                                     </w:date>
                                   </w:sdtPr>
-                                  <w:sdtEndPr/>
                                   <w:sdtContent>
                                     <w:p>
                                       <w:pPr>
@@ -3694,7 +3692,6 @@
                                     <w:dataBinding w:prefixMappings="xmlns:ns0='http://purl.org/dc/elements/1.1/' xmlns:ns1='http://schemas.openxmlformats.org/package/2006/metadata/core-properties' " w:xpath="/ns1:coreProperties[1]/ns0:creator[1]" w:storeItemID="{6C3C8BC8-F283-45AE-878A-BAB7291924A1}"/>
                                     <w:text/>
                                   </w:sdtPr>
-                                  <w:sdtEndPr/>
                                   <w:sdtContent>
                                     <w:r>
                                       <w:rPr>
@@ -3730,7 +3727,6 @@
                                     <w:dataBinding w:prefixMappings="xmlns:ns0='http://schemas.openxmlformats.org/officeDocument/2006/extended-properties' " w:xpath="/ns0:Properties[1]/ns0:Company[1]" w:storeItemID="{6668398D-A668-4E3E-A5EB-62B293D839F1}"/>
                                     <w:text/>
                                   </w:sdtPr>
-                                  <w:sdtEndPr/>
                                   <w:sdtContent>
                                     <w:r>
                                       <w:rPr>
@@ -3949,7 +3945,6 @@
                                     <w:dataBinding w:prefixMappings="xmlns:ns0='http://purl.org/dc/elements/1.1/' xmlns:ns1='http://schemas.openxmlformats.org/package/2006/metadata/core-properties' " w:xpath="/ns1:coreProperties[1]/ns0:title[1]" w:storeItemID="{6C3C8BC8-F283-45AE-878A-BAB7291924A1}"/>
                                     <w:text/>
                                   </w:sdtPr>
-                                  <w:sdtEndPr/>
                                   <w:sdtContent>
                                     <w:r>
                                       <w:rPr>
@@ -3986,7 +3981,6 @@
                                     <w:dataBinding w:prefixMappings="xmlns:ns0='http://purl.org/dc/elements/1.1/' xmlns:ns1='http://schemas.openxmlformats.org/package/2006/metadata/core-properties' " w:xpath="/ns1:coreProperties[1]/ns0:subject[1]" w:storeItemID="{6C3C8BC8-F283-45AE-878A-BAB7291924A1}"/>
                                     <w:text/>
                                   </w:sdtPr>
-                                  <w:sdtEndPr/>
                                   <w:sdtContent>
                                     <w:r>
                                       <w:rPr>
@@ -11311,10 +11305,10 @@
           <w:szCs w:val="24"/>
         </w:rPr>
         <w:drawing>
-          <wp:inline distT="0" distB="0" distL="0" distR="0" wp14:anchorId="55F949ED" wp14:editId="5795E209">
-            <wp:extent cx="5663381" cy="4823555"/>
+          <wp:inline distT="0" distB="0" distL="0" distR="0">
+            <wp:extent cx="5943600" cy="5875655"/>
             <wp:effectExtent l="0" t="0" r="0" b="0"/>
-            <wp:docPr id="11" name="Picture 11"/>
+            <wp:docPr id="33" name="Picture 33"/>
             <wp:cNvGraphicFramePr>
               <a:graphicFrameLocks xmlns:a="http://schemas.openxmlformats.org/drawingml/2006/main" noChangeAspect="1"/>
             </wp:cNvGraphicFramePr>
@@ -11322,7 +11316,7 @@
               <a:graphicData uri="http://schemas.openxmlformats.org/drawingml/2006/picture">
                 <pic:pic xmlns:pic="http://schemas.openxmlformats.org/drawingml/2006/picture">
                   <pic:nvPicPr>
-                    <pic:cNvPr id="11" name="database model.PNG"/>
+                    <pic:cNvPr id="33" name="newDatabaseDiagram.png"/>
                     <pic:cNvPicPr/>
                   </pic:nvPicPr>
                   <pic:blipFill>
@@ -11340,7 +11334,7 @@
                   <pic:spPr>
                     <a:xfrm>
                       <a:off x="0" y="0"/>
-                      <a:ext cx="5687335" cy="4843957"/>
+                      <a:ext cx="5943600" cy="5875655"/>
                     </a:xfrm>
                     <a:prstGeom prst="rect">
                       <a:avLst/>
@@ -11439,7 +11433,17 @@
           <w:sz w:val="24"/>
           <w:szCs w:val="24"/>
         </w:rPr>
-        <w:t>using Identification, first name, last name, address, security question and answer are repeated through multiple field.  This is one of the data redundancy mentioned earlier in database concept where we can separate the data and index that table in order to avoid repeating data.  The new table will look as followed:</w:t>
+        <w:t xml:space="preserve">using Identification, first name, last name, address, security question and answer are repeated through multiple field.  This is one of the data redundancy mentioned earlier in database concept where we can separate the data and index that table in </w:t>
+      </w:r>
+      <w:bookmarkStart w:id="7" w:name="_GoBack"/>
+      <w:bookmarkEnd w:id="7"/>
+      <w:r>
+        <w:rPr>
+          <w:rFonts w:ascii="Times New Roman" w:hAnsi="Times New Roman" w:cs="Times New Roman"/>
+          <w:sz w:val="24"/>
+          <w:szCs w:val="24"/>
+        </w:rPr>
+        <w:t>order to avoid repeating data.  The new table will look as followed:</w:t>
       </w:r>
     </w:p>
     <w:p>
@@ -11935,7 +11939,23 @@
           <w:sz w:val="24"/>
           <w:szCs w:val="24"/>
         </w:rPr>
-        <w:t>her aspect that will improve the database is by creating additional table such as teachers which will be linked with Member information with access type.  With each access type, if they are teachers, they can have a different table that have the list of their classes and students.</w:t>
+        <w:t>her aspect that will improve the database is by creating additional table such as teachers which will be linked with Member information with access type</w:t>
+      </w:r>
+      <w:r>
+        <w:rPr>
+          <w:rFonts w:ascii="Times New Roman" w:hAnsi="Times New Roman" w:cs="Times New Roman"/>
+          <w:sz w:val="24"/>
+          <w:szCs w:val="24"/>
+        </w:rPr>
+        <w:t xml:space="preserve"> as well as table primary key</w:t>
+      </w:r>
+      <w:r>
+        <w:rPr>
+          <w:rFonts w:ascii="Times New Roman" w:hAnsi="Times New Roman" w:cs="Times New Roman"/>
+          <w:sz w:val="24"/>
+          <w:szCs w:val="24"/>
+        </w:rPr>
+        <w:t>.  With each access type, if they are teachers, they can have a different table that have the list of their classes and students.</w:t>
       </w:r>
       <w:r>
         <w:rPr>
@@ -12040,7 +12060,7 @@
                 <w:szCs w:val="24"/>
                 <w:u w:val="single"/>
               </w:rPr>
-              <w:t>Role</w:t>
+              <w:t>stID</w:t>
             </w:r>
           </w:p>
         </w:tc>
@@ -12066,7 +12086,17 @@
                 <w:szCs w:val="24"/>
                 <w:u w:val="single"/>
               </w:rPr>
-              <w:t>Class</w:t>
+              <w:t>C</w:t>
+            </w:r>
+            <w:r>
+              <w:rPr>
+                <w:rFonts w:ascii="Times New Roman" w:hAnsi="Times New Roman" w:cs="Times New Roman"/>
+                <w:b/>
+                <w:sz w:val="24"/>
+                <w:szCs w:val="24"/>
+                <w:u w:val="single"/>
+              </w:rPr>
+              <w:t>lass</w:t>
             </w:r>
           </w:p>
         </w:tc>
@@ -12350,7 +12380,7 @@
         <w:gridCol w:w="990"/>
         <w:gridCol w:w="1170"/>
         <w:gridCol w:w="963"/>
-        <w:gridCol w:w="1336"/>
+        <w:gridCol w:w="1390"/>
       </w:tblGrid>
       <w:tr>
         <w:tc>
@@ -12401,7 +12431,7 @@
                 <w:szCs w:val="24"/>
                 <w:u w:val="single"/>
               </w:rPr>
-              <w:t>Role</w:t>
+              <w:t>tchID</w:t>
             </w:r>
           </w:p>
         </w:tc>
@@ -12427,9 +12457,16 @@
                 <w:szCs w:val="24"/>
                 <w:u w:val="single"/>
               </w:rPr>
-              <w:t>C</w:t>
-            </w:r>
-            <w:r>
+              <w:t>classID</w:t>
+            </w:r>
+          </w:p>
+        </w:tc>
+        <w:tc>
+          <w:tcPr>
+            <w:tcW w:w="963" w:type="dxa"/>
+          </w:tcPr>
+          <w:p>
+            <w:pPr>
               <w:rPr>
                 <w:rFonts w:ascii="Times New Roman" w:hAnsi="Times New Roman" w:cs="Times New Roman"/>
                 <w:b/>
@@ -12437,16 +12474,8 @@
                 <w:szCs w:val="24"/>
                 <w:u w:val="single"/>
               </w:rPr>
-              <w:t>lasses</w:t>
-            </w:r>
-          </w:p>
-        </w:tc>
-        <w:tc>
-          <w:tcPr>
-            <w:tcW w:w="963" w:type="dxa"/>
-          </w:tcPr>
-          <w:p>
-            <w:pPr>
+            </w:pPr>
+            <w:r>
               <w:rPr>
                 <w:rFonts w:ascii="Times New Roman" w:hAnsi="Times New Roman" w:cs="Times New Roman"/>
                 <w:b/>
@@ -12454,8 +12483,16 @@
                 <w:szCs w:val="24"/>
                 <w:u w:val="single"/>
               </w:rPr>
-            </w:pPr>
-            <w:r>
+              <w:t>Grades</w:t>
+            </w:r>
+          </w:p>
+        </w:tc>
+        <w:tc>
+          <w:tcPr>
+            <w:tcW w:w="1336" w:type="dxa"/>
+          </w:tcPr>
+          <w:p>
+            <w:pPr>
               <w:rPr>
                 <w:rFonts w:ascii="Times New Roman" w:hAnsi="Times New Roman" w:cs="Times New Roman"/>
                 <w:b/>
@@ -12463,16 +12500,8 @@
                 <w:szCs w:val="24"/>
                 <w:u w:val="single"/>
               </w:rPr>
-              <w:t>Grades</w:t>
-            </w:r>
-          </w:p>
-        </w:tc>
-        <w:tc>
-          <w:tcPr>
-            <w:tcW w:w="1336" w:type="dxa"/>
-          </w:tcPr>
-          <w:p>
-            <w:pPr>
+            </w:pPr>
+            <w:r>
               <w:rPr>
                 <w:rFonts w:ascii="Times New Roman" w:hAnsi="Times New Roman" w:cs="Times New Roman"/>
                 <w:b/>
@@ -12480,7 +12509,8 @@
                 <w:szCs w:val="24"/>
                 <w:u w:val="single"/>
               </w:rPr>
-            </w:pPr>
+              <w:t>A</w:t>
+            </w:r>
             <w:r>
               <w:rPr>
                 <w:rFonts w:ascii="Times New Roman" w:hAnsi="Times New Roman" w:cs="Times New Roman"/>
@@ -12489,7 +12519,7 @@
                 <w:szCs w:val="24"/>
                 <w:u w:val="single"/>
               </w:rPr>
-              <w:t>attendance</w:t>
+              <w:t>ttendance</w:t>
             </w:r>
           </w:p>
         </w:tc>
@@ -12705,7 +12735,7 @@
                 <w:szCs w:val="24"/>
                 <w:u w:val="single"/>
               </w:rPr>
-              <w:t>role</w:t>
+              <w:t>Pid</w:t>
             </w:r>
           </w:p>
         </w:tc>
@@ -12965,9 +12995,16 @@
                 <w:szCs w:val="24"/>
                 <w:u w:val="single"/>
               </w:rPr>
-              <w:t>m</w:t>
-            </w:r>
-            <w:r>
+              <w:t>tID</w:t>
+            </w:r>
+          </w:p>
+        </w:tc>
+        <w:tc>
+          <w:tcPr>
+            <w:tcW w:w="685" w:type="dxa"/>
+          </w:tcPr>
+          <w:p>
+            <w:pPr>
               <w:rPr>
                 <w:rFonts w:ascii="Times New Roman" w:hAnsi="Times New Roman" w:cs="Times New Roman"/>
                 <w:b/>
@@ -12975,16 +13012,8 @@
                 <w:szCs w:val="24"/>
                 <w:u w:val="single"/>
               </w:rPr>
-              <w:t>embers</w:t>
-            </w:r>
-          </w:p>
-        </w:tc>
-        <w:tc>
-          <w:tcPr>
-            <w:tcW w:w="685" w:type="dxa"/>
-          </w:tcPr>
-          <w:p>
-            <w:pPr>
+            </w:pPr>
+            <w:r>
               <w:rPr>
                 <w:rFonts w:ascii="Times New Roman" w:hAnsi="Times New Roman" w:cs="Times New Roman"/>
                 <w:b/>
@@ -12992,16 +13021,7 @@
                 <w:szCs w:val="24"/>
                 <w:u w:val="single"/>
               </w:rPr>
-            </w:pPr>
-            <w:r>
-              <w:rPr>
-                <w:rFonts w:ascii="Times New Roman" w:hAnsi="Times New Roman" w:cs="Times New Roman"/>
-                <w:b/>
-                <w:sz w:val="24"/>
-                <w:szCs w:val="24"/>
-                <w:u w:val="single"/>
-              </w:rPr>
-              <w:t>role</w:t>
+              <w:t>stID</w:t>
             </w:r>
           </w:p>
         </w:tc>
@@ -13156,6 +13176,7 @@
         <w:gridCol w:w="1530"/>
         <w:gridCol w:w="1710"/>
         <w:gridCol w:w="900"/>
+        <w:gridCol w:w="1336"/>
       </w:tblGrid>
       <w:tr>
         <w:tc>
@@ -13232,7 +13253,7 @@
                 <w:szCs w:val="24"/>
                 <w:u w:val="single"/>
               </w:rPr>
-              <w:t>members</w:t>
+              <w:t>students</w:t>
             </w:r>
           </w:p>
         </w:tc>
@@ -13258,7 +13279,33 @@
                 <w:szCs w:val="24"/>
                 <w:u w:val="single"/>
               </w:rPr>
-              <w:t>role</w:t>
+              <w:t>grades</w:t>
+            </w:r>
+          </w:p>
+        </w:tc>
+        <w:tc>
+          <w:tcPr>
+            <w:tcW w:w="900" w:type="dxa"/>
+          </w:tcPr>
+          <w:p>
+            <w:pPr>
+              <w:rPr>
+                <w:rFonts w:ascii="Times New Roman" w:hAnsi="Times New Roman" w:cs="Times New Roman"/>
+                <w:b/>
+                <w:sz w:val="24"/>
+                <w:szCs w:val="24"/>
+                <w:u w:val="single"/>
+              </w:rPr>
+            </w:pPr>
+            <w:r>
+              <w:rPr>
+                <w:rFonts w:ascii="Times New Roman" w:hAnsi="Times New Roman" w:cs="Times New Roman"/>
+                <w:b/>
+                <w:sz w:val="24"/>
+                <w:szCs w:val="24"/>
+                <w:u w:val="single"/>
+              </w:rPr>
+              <w:t>attendance</w:t>
             </w:r>
           </w:p>
         </w:tc>
@@ -13348,7 +13395,29 @@
                 <w:sz w:val="24"/>
                 <w:szCs w:val="24"/>
               </w:rPr>
-              <w:t>s</w:t>
+              <w:t>Grades</w:t>
+            </w:r>
+          </w:p>
+        </w:tc>
+        <w:tc>
+          <w:tcPr>
+            <w:tcW w:w="900" w:type="dxa"/>
+          </w:tcPr>
+          <w:p>
+            <w:pPr>
+              <w:rPr>
+                <w:rFonts w:ascii="Times New Roman" w:hAnsi="Times New Roman" w:cs="Times New Roman"/>
+                <w:sz w:val="24"/>
+                <w:szCs w:val="24"/>
+              </w:rPr>
+            </w:pPr>
+            <w:r>
+              <w:rPr>
+                <w:rFonts w:ascii="Times New Roman" w:hAnsi="Times New Roman" w:cs="Times New Roman"/>
+                <w:sz w:val="24"/>
+                <w:szCs w:val="24"/>
+              </w:rPr>
+              <w:t>attendances</w:t>
             </w:r>
           </w:p>
         </w:tc>
@@ -13718,6 +13787,31 @@
       <w:pPr>
         <w:rPr>
           <w:rFonts w:ascii="Times New Roman" w:hAnsi="Times New Roman" w:cs="Times New Roman"/>
+          <w:sz w:val="24"/>
+          <w:szCs w:val="24"/>
+        </w:rPr>
+      </w:pPr>
+      <w:r>
+        <w:rPr>
+          <w:rFonts w:ascii="Times New Roman" w:hAnsi="Times New Roman" w:cs="Times New Roman"/>
+          <w:sz w:val="24"/>
+          <w:szCs w:val="24"/>
+        </w:rPr>
+        <w:t xml:space="preserve">For the </w:t>
+      </w:r>
+      <w:r>
+        <w:rPr>
+          <w:rFonts w:ascii="Times New Roman" w:hAnsi="Times New Roman" w:cs="Times New Roman"/>
+          <w:sz w:val="24"/>
+          <w:szCs w:val="24"/>
+        </w:rPr>
+        <w:t xml:space="preserve">minimizing the content of the project, this is the final state for the class.  The future of this project will include multiple school as well as multiple principals that goes beyond district and states.  The future tables will be as such: </w:t>
+      </w:r>
+    </w:p>
+    <w:p>
+      <w:pPr>
+        <w:rPr>
+          <w:rFonts w:ascii="Times New Roman" w:hAnsi="Times New Roman" w:cs="Times New Roman"/>
           <w:b/>
           <w:sz w:val="24"/>
           <w:szCs w:val="24"/>
@@ -14275,8 +14369,6 @@
             </w:r>
           </w:p>
         </w:tc>
-        <w:bookmarkStart w:id="7" w:name="_GoBack"/>
-        <w:bookmarkEnd w:id="7"/>
       </w:tr>
       <w:tr>
         <w:tc>
@@ -14897,7 +14989,6 @@
                 <w:sz w:val="24"/>
                 <w:szCs w:val="24"/>
               </w:rPr>
-              <w:lastRenderedPageBreak/>
               <w:t>ID</w:t>
             </w:r>
           </w:p>
@@ -15355,390 +15446,6 @@
           <w:szCs w:val="24"/>
         </w:rPr>
         <w:t>multiple tables that does not need to be replicated as many time as the other such as the class table, teacher table, student table, and subject table as one to many relationship:</w:t>
-      </w:r>
-    </w:p>
-    <w:p>
-      <w:pPr>
-        <w:rPr>
-          <w:rFonts w:ascii="Times New Roman" w:hAnsi="Times New Roman" w:cs="Times New Roman"/>
-          <w:sz w:val="24"/>
-          <w:szCs w:val="24"/>
-        </w:rPr>
-      </w:pPr>
-      <w:r>
-        <w:rPr>
-          <w:rFonts w:ascii="Times New Roman" w:hAnsi="Times New Roman" w:cs="Times New Roman"/>
-          <w:b/>
-          <w:sz w:val="24"/>
-          <w:szCs w:val="24"/>
-          <w:u w:val="single"/>
-        </w:rPr>
-        <w:t>District table</w:t>
-      </w:r>
-      <w:r>
-        <w:rPr>
-          <w:rFonts w:ascii="Times New Roman" w:hAnsi="Times New Roman" w:cs="Times New Roman"/>
-          <w:sz w:val="24"/>
-          <w:szCs w:val="24"/>
-        </w:rPr>
-        <w:t>:  District table has one to many relationship with its parent State.  The state is what host all the district from the city in order to map schools with different principals and such.</w:t>
-      </w:r>
-    </w:p>
-    <w:p>
-      <w:pPr>
-        <w:rPr>
-          <w:rFonts w:ascii="Times New Roman" w:hAnsi="Times New Roman" w:cs="Times New Roman"/>
-          <w:sz w:val="24"/>
-          <w:szCs w:val="24"/>
-        </w:rPr>
-      </w:pPr>
-      <w:r>
-        <w:rPr>
-          <w:rFonts w:ascii="Times New Roman" w:hAnsi="Times New Roman" w:cs="Times New Roman"/>
-          <w:b/>
-          <w:sz w:val="24"/>
-          <w:szCs w:val="24"/>
-          <w:u w:val="single"/>
-        </w:rPr>
-        <w:t>School table</w:t>
-      </w:r>
-      <w:r>
-        <w:rPr>
-          <w:rFonts w:ascii="Times New Roman" w:hAnsi="Times New Roman" w:cs="Times New Roman"/>
-          <w:sz w:val="24"/>
-          <w:szCs w:val="24"/>
-        </w:rPr>
-        <w:t xml:space="preserve">: School table has one to many relationship with district.  The school table will be linked to </w:t>
-      </w:r>
-      <w:r>
-        <w:rPr>
-          <w:rFonts w:ascii="Times New Roman" w:hAnsi="Times New Roman" w:cs="Times New Roman"/>
-          <w:sz w:val="24"/>
-          <w:szCs w:val="24"/>
-        </w:rPr>
-        <w:t>its parent which is the district.  The school will have a unique ID for each school which will later on be used for each school system.</w:t>
-      </w:r>
-    </w:p>
-    <w:p>
-      <w:pPr>
-        <w:rPr>
-          <w:rFonts w:ascii="Times New Roman" w:hAnsi="Times New Roman" w:cs="Times New Roman"/>
-          <w:sz w:val="24"/>
-          <w:szCs w:val="24"/>
-        </w:rPr>
-      </w:pPr>
-      <w:r>
-        <w:rPr>
-          <w:rFonts w:ascii="Times New Roman" w:hAnsi="Times New Roman" w:cs="Times New Roman"/>
-          <w:b/>
-          <w:sz w:val="24"/>
-          <w:szCs w:val="24"/>
-          <w:u w:val="single"/>
-        </w:rPr>
-        <w:t>Teacher Table</w:t>
-      </w:r>
-      <w:r>
-        <w:rPr>
-          <w:rFonts w:ascii="Times New Roman" w:hAnsi="Times New Roman" w:cs="Times New Roman"/>
-          <w:sz w:val="24"/>
-          <w:szCs w:val="24"/>
-        </w:rPr>
-        <w:t xml:space="preserve">: The teacher table has one to many relationship with the member table.  The teacher table will inherit memberID, role.  From there, </w:t>
-      </w:r>
-      <w:r>
-        <w:rPr>
-          <w:rFonts w:ascii="Times New Roman" w:hAnsi="Times New Roman" w:cs="Times New Roman"/>
-          <w:sz w:val="24"/>
-          <w:szCs w:val="24"/>
-        </w:rPr>
-        <w:t>it</w:t>
-      </w:r>
-      <w:r>
-        <w:rPr>
-          <w:rFonts w:ascii="Times New Roman" w:hAnsi="Times New Roman" w:cs="Times New Roman"/>
-          <w:sz w:val="24"/>
-          <w:szCs w:val="24"/>
-        </w:rPr>
-        <w:t xml:space="preserve"> will also inherit from the grade table as well as the attendance table in order to control access and altering</w:t>
-      </w:r>
-      <w:r>
-        <w:rPr>
-          <w:rFonts w:ascii="Times New Roman" w:hAnsi="Times New Roman" w:cs="Times New Roman"/>
-          <w:sz w:val="24"/>
-          <w:szCs w:val="24"/>
-        </w:rPr>
-        <w:t xml:space="preserve"> the tables.</w:t>
-      </w:r>
-    </w:p>
-    <w:p>
-      <w:pPr>
-        <w:rPr>
-          <w:rFonts w:ascii="Times New Roman" w:hAnsi="Times New Roman" w:cs="Times New Roman"/>
-          <w:sz w:val="24"/>
-          <w:szCs w:val="24"/>
-        </w:rPr>
-      </w:pPr>
-      <w:r>
-        <w:rPr>
-          <w:rFonts w:ascii="Times New Roman" w:hAnsi="Times New Roman" w:cs="Times New Roman"/>
-          <w:b/>
-          <w:sz w:val="24"/>
-          <w:szCs w:val="24"/>
-          <w:u w:val="single"/>
-        </w:rPr>
-        <w:t>Subject</w:t>
-      </w:r>
-      <w:r>
-        <w:rPr>
-          <w:rFonts w:ascii="Times New Roman" w:hAnsi="Times New Roman" w:cs="Times New Roman"/>
-          <w:sz w:val="24"/>
-          <w:szCs w:val="24"/>
-        </w:rPr>
-        <w:t xml:space="preserve"> </w:t>
-      </w:r>
-      <w:r>
-        <w:rPr>
-          <w:rFonts w:ascii="Times New Roman" w:hAnsi="Times New Roman" w:cs="Times New Roman"/>
-          <w:b/>
-          <w:sz w:val="24"/>
-          <w:szCs w:val="24"/>
-          <w:u w:val="single"/>
-        </w:rPr>
-        <w:t>Table</w:t>
-      </w:r>
-      <w:r>
-        <w:rPr>
-          <w:rFonts w:ascii="Times New Roman" w:hAnsi="Times New Roman" w:cs="Times New Roman"/>
-          <w:sz w:val="24"/>
-          <w:szCs w:val="24"/>
-        </w:rPr>
-        <w:t>: th</w:t>
-      </w:r>
-      <w:r>
-        <w:rPr>
-          <w:rFonts w:ascii="Times New Roman" w:hAnsi="Times New Roman" w:cs="Times New Roman"/>
-          <w:sz w:val="24"/>
-          <w:szCs w:val="24"/>
-        </w:rPr>
-        <w:t>e subject table has a one to many</w:t>
-      </w:r>
-      <w:r>
-        <w:rPr>
-          <w:rFonts w:ascii="Times New Roman" w:hAnsi="Times New Roman" w:cs="Times New Roman"/>
-          <w:sz w:val="24"/>
-          <w:szCs w:val="24"/>
-        </w:rPr>
-        <w:t xml:space="preserve"> relationship with class table.  The subject table will inherit the classId, the classSub</w:t>
-      </w:r>
-      <w:r>
-        <w:rPr>
-          <w:rFonts w:ascii="Times New Roman" w:hAnsi="Times New Roman" w:cs="Times New Roman"/>
-          <w:sz w:val="24"/>
-          <w:szCs w:val="24"/>
-        </w:rPr>
-        <w:t>ject, and also the member that is teaching it along with who is taking this subject.</w:t>
-      </w:r>
-    </w:p>
-    <w:p>
-      <w:pPr>
-        <w:rPr>
-          <w:rFonts w:ascii="Times New Roman" w:hAnsi="Times New Roman" w:cs="Times New Roman"/>
-          <w:sz w:val="24"/>
-          <w:szCs w:val="24"/>
-        </w:rPr>
-      </w:pPr>
-      <w:r>
-        <w:rPr>
-          <w:rFonts w:ascii="Times New Roman" w:hAnsi="Times New Roman" w:cs="Times New Roman"/>
-          <w:b/>
-          <w:sz w:val="24"/>
-          <w:szCs w:val="24"/>
-          <w:u w:val="single"/>
-        </w:rPr>
-        <w:t>State</w:t>
-      </w:r>
-      <w:r>
-        <w:rPr>
-          <w:rFonts w:ascii="Times New Roman" w:hAnsi="Times New Roman" w:cs="Times New Roman"/>
-          <w:sz w:val="24"/>
-          <w:szCs w:val="24"/>
-        </w:rPr>
-        <w:t xml:space="preserve">: state table has one to one relationship with other tables such as district, school, honored and principal table.  These table will be members of the state which will be consider as one to many. </w:t>
-      </w:r>
-    </w:p>
-    <w:p>
-      <w:pPr>
-        <w:rPr>
-          <w:rFonts w:ascii="Times New Roman" w:hAnsi="Times New Roman" w:cs="Times New Roman"/>
-          <w:sz w:val="24"/>
-          <w:szCs w:val="24"/>
-        </w:rPr>
-      </w:pPr>
-      <w:r>
-        <w:rPr>
-          <w:rFonts w:ascii="Times New Roman" w:hAnsi="Times New Roman" w:cs="Times New Roman"/>
-          <w:sz w:val="24"/>
-          <w:szCs w:val="24"/>
-        </w:rPr>
-        <w:t>The other tables will have many to many relationships which copies multiple entities from other tables and co-relate it with either primary keys or foreign keys depends on how sensitive the information is.</w:t>
-      </w:r>
-      <w:r>
-        <w:rPr>
-          <w:rFonts w:ascii="Times New Roman" w:hAnsi="Times New Roman" w:cs="Times New Roman"/>
-          <w:sz w:val="24"/>
-          <w:szCs w:val="24"/>
-        </w:rPr>
-        <w:t xml:space="preserve">  The following tables have many to many relationship with one another:</w:t>
-      </w:r>
-    </w:p>
-    <w:p>
-      <w:pPr>
-        <w:rPr>
-          <w:rFonts w:ascii="Times New Roman" w:hAnsi="Times New Roman" w:cs="Times New Roman"/>
-          <w:sz w:val="24"/>
-          <w:szCs w:val="24"/>
-        </w:rPr>
-      </w:pPr>
-      <w:r>
-        <w:rPr>
-          <w:rFonts w:ascii="Times New Roman" w:hAnsi="Times New Roman" w:cs="Times New Roman"/>
-          <w:b/>
-          <w:sz w:val="24"/>
-          <w:szCs w:val="24"/>
-          <w:u w:val="single"/>
-        </w:rPr>
-        <w:t>Student Table</w:t>
-      </w:r>
-      <w:r>
-        <w:rPr>
-          <w:rFonts w:ascii="Times New Roman" w:hAnsi="Times New Roman" w:cs="Times New Roman"/>
-          <w:sz w:val="24"/>
-          <w:szCs w:val="24"/>
-        </w:rPr>
-        <w:t>: The student table will inherit from member table by having the following entities: memberID, and role.  From the class table, it will inherit the different subjects as well as their grades, and average.</w:t>
-      </w:r>
-    </w:p>
-    <w:p>
-      <w:pPr>
-        <w:rPr>
-          <w:rFonts w:ascii="Times New Roman" w:hAnsi="Times New Roman" w:cs="Times New Roman"/>
-          <w:sz w:val="24"/>
-          <w:szCs w:val="24"/>
-        </w:rPr>
-      </w:pPr>
-      <w:r>
-        <w:rPr>
-          <w:rFonts w:ascii="Times New Roman" w:hAnsi="Times New Roman" w:cs="Times New Roman"/>
-          <w:b/>
-          <w:sz w:val="24"/>
-          <w:szCs w:val="24"/>
-          <w:u w:val="single"/>
-        </w:rPr>
-        <w:t>Class table</w:t>
-      </w:r>
-      <w:r>
-        <w:rPr>
-          <w:rFonts w:ascii="Times New Roman" w:hAnsi="Times New Roman" w:cs="Times New Roman"/>
-          <w:sz w:val="24"/>
-          <w:szCs w:val="24"/>
-        </w:rPr>
-        <w:t xml:space="preserve">: </w:t>
-      </w:r>
-      <w:r>
-        <w:rPr>
-          <w:rFonts w:ascii="Times New Roman" w:hAnsi="Times New Roman" w:cs="Times New Roman"/>
-          <w:sz w:val="24"/>
-          <w:szCs w:val="24"/>
-        </w:rPr>
-        <w:t xml:space="preserve">The class table will have many to many relationship with several other table such as members in order to get certain entities, and also from the class subject in order to see grades and such.  They will also contain the students are student and teacher in order to make different table for </w:t>
-      </w:r>
-      <w:r>
-        <w:rPr>
-          <w:rFonts w:ascii="Times New Roman" w:hAnsi="Times New Roman" w:cs="Times New Roman"/>
-          <w:sz w:val="24"/>
-          <w:szCs w:val="24"/>
-        </w:rPr>
-        <w:t>classes being though by teachers and table to hold all student grades.</w:t>
-      </w:r>
-    </w:p>
-    <w:p>
-      <w:pPr>
-        <w:rPr>
-          <w:rFonts w:ascii="Times New Roman" w:hAnsi="Times New Roman" w:cs="Times New Roman"/>
-          <w:sz w:val="24"/>
-          <w:szCs w:val="24"/>
-        </w:rPr>
-      </w:pPr>
-      <w:r>
-        <w:rPr>
-          <w:rFonts w:ascii="Times New Roman" w:hAnsi="Times New Roman" w:cs="Times New Roman"/>
-          <w:b/>
-          <w:sz w:val="24"/>
-          <w:szCs w:val="24"/>
-          <w:u w:val="single"/>
-        </w:rPr>
-        <w:t>Principal</w:t>
-      </w:r>
-      <w:r>
-        <w:rPr>
-          <w:rFonts w:ascii="Times New Roman" w:hAnsi="Times New Roman" w:cs="Times New Roman"/>
-          <w:sz w:val="24"/>
-          <w:szCs w:val="24"/>
-        </w:rPr>
-        <w:t xml:space="preserve">:  The principal table has many to many relationship with members, school table, teachers, and students.  This will only allow them to view the students of classes along with </w:t>
-      </w:r>
-      <w:r>
-        <w:rPr>
-          <w:rFonts w:ascii="Times New Roman" w:hAnsi="Times New Roman" w:cs="Times New Roman"/>
-          <w:sz w:val="24"/>
-          <w:szCs w:val="24"/>
-        </w:rPr>
-        <w:lastRenderedPageBreak/>
-        <w:t>classes that are being thought.  The principal table will be able view the subjects which is also another many to many relationship.</w:t>
-      </w:r>
-    </w:p>
-    <w:p>
-      <w:pPr>
-        <w:rPr>
-          <w:rFonts w:ascii="Times New Roman" w:hAnsi="Times New Roman" w:cs="Times New Roman"/>
-          <w:sz w:val="24"/>
-          <w:szCs w:val="24"/>
-        </w:rPr>
-      </w:pPr>
-      <w:r>
-        <w:rPr>
-          <w:rFonts w:ascii="Times New Roman" w:hAnsi="Times New Roman" w:cs="Times New Roman"/>
-          <w:b/>
-          <w:sz w:val="24"/>
-          <w:szCs w:val="24"/>
-          <w:u w:val="single"/>
-        </w:rPr>
-        <w:t>HonorRoll</w:t>
-      </w:r>
-      <w:r>
-        <w:rPr>
-          <w:rFonts w:ascii="Times New Roman" w:hAnsi="Times New Roman" w:cs="Times New Roman"/>
-          <w:sz w:val="24"/>
-          <w:szCs w:val="24"/>
-        </w:rPr>
-        <w:t>: Honor table has many to many relationship with students as well as principal, school, district, as well as state.  The higher up table such as state and district can see the honor roll sheet for students.</w:t>
-      </w:r>
-    </w:p>
-    <w:p>
-      <w:pPr>
-        <w:rPr>
-          <w:rFonts w:ascii="Times New Roman" w:hAnsi="Times New Roman" w:cs="Times New Roman"/>
-          <w:sz w:val="24"/>
-          <w:szCs w:val="24"/>
-        </w:rPr>
-      </w:pPr>
-      <w:r>
-        <w:rPr>
-          <w:rFonts w:ascii="Times New Roman" w:hAnsi="Times New Roman" w:cs="Times New Roman"/>
-          <w:sz w:val="24"/>
-          <w:szCs w:val="24"/>
-        </w:rPr>
-        <w:t>With this summary of relationships, we look into scenarios for different type of users which brings different type of use case as well as their successful and failed queries.</w:t>
       </w:r>
     </w:p>
     <w:p>
@@ -17258,7 +16965,7 @@
 </file>
 
 <file path=customXml/itemProps2.xml><?xml version="1.0" encoding="utf-8"?>
-<ds:datastoreItem xmlns:ds="http://schemas.openxmlformats.org/officeDocument/2006/customXml" ds:itemID="{DAD8447F-1D7B-4371-9D8F-3F72D63D1DB7}">
+<ds:datastoreItem xmlns:ds="http://schemas.openxmlformats.org/officeDocument/2006/customXml" ds:itemID="{22339D3A-217C-4D57-A098-6A9B28BBECA7}">
   <ds:schemaRefs>
     <ds:schemaRef ds:uri="http://schemas.openxmlformats.org/officeDocument/2006/bibliography"/>
   </ds:schemaRefs>

</xml_diff>

<commit_message>
all the recent changes to the database
</commit_message>
<xml_diff>
--- a/database proposal.docx
+++ b/database proposal.docx
@@ -15,6 +15,7 @@
           <w:docPartUnique/>
         </w:docPartObj>
       </w:sdtPr>
+      <w:sdtEndPr/>
       <w:sdtContent>
         <w:p>
           <w:pPr>
@@ -153,6 +154,7 @@
                                       <w:calendar w:val="gregorian"/>
                                     </w:date>
                                   </w:sdtPr>
+                                  <w:sdtEndPr/>
                                   <w:sdtContent>
                                     <w:p>
                                       <w:pPr>
@@ -3692,6 +3694,7 @@
                                     <w:dataBinding w:prefixMappings="xmlns:ns0='http://purl.org/dc/elements/1.1/' xmlns:ns1='http://schemas.openxmlformats.org/package/2006/metadata/core-properties' " w:xpath="/ns1:coreProperties[1]/ns0:creator[1]" w:storeItemID="{6C3C8BC8-F283-45AE-878A-BAB7291924A1}"/>
                                     <w:text/>
                                   </w:sdtPr>
+                                  <w:sdtEndPr/>
                                   <w:sdtContent>
                                     <w:r>
                                       <w:rPr>
@@ -3727,6 +3730,7 @@
                                     <w:dataBinding w:prefixMappings="xmlns:ns0='http://schemas.openxmlformats.org/officeDocument/2006/extended-properties' " w:xpath="/ns0:Properties[1]/ns0:Company[1]" w:storeItemID="{6668398D-A668-4E3E-A5EB-62B293D839F1}"/>
                                     <w:text/>
                                   </w:sdtPr>
+                                  <w:sdtEndPr/>
                                   <w:sdtContent>
                                     <w:r>
                                       <w:rPr>
@@ -3945,6 +3949,7 @@
                                     <w:dataBinding w:prefixMappings="xmlns:ns0='http://purl.org/dc/elements/1.1/' xmlns:ns1='http://schemas.openxmlformats.org/package/2006/metadata/core-properties' " w:xpath="/ns1:coreProperties[1]/ns0:title[1]" w:storeItemID="{6C3C8BC8-F283-45AE-878A-BAB7291924A1}"/>
                                     <w:text/>
                                   </w:sdtPr>
+                                  <w:sdtEndPr/>
                                   <w:sdtContent>
                                     <w:r>
                                       <w:rPr>
@@ -3981,6 +3986,7 @@
                                     <w:dataBinding w:prefixMappings="xmlns:ns0='http://purl.org/dc/elements/1.1/' xmlns:ns1='http://schemas.openxmlformats.org/package/2006/metadata/core-properties' " w:xpath="/ns1:coreProperties[1]/ns0:subject[1]" w:storeItemID="{6C3C8BC8-F283-45AE-878A-BAB7291924A1}"/>
                                     <w:text/>
                                   </w:sdtPr>
+                                  <w:sdtEndPr/>
                                   <w:sdtContent>
                                     <w:r>
                                       <w:rPr>
@@ -8401,6 +8407,39 @@
           <w:numId w:val="5"/>
         </w:numPr>
         <w:spacing w:line="480" w:lineRule="auto"/>
+        <w:rPr>
+          <w:rFonts w:ascii="Times New Roman" w:hAnsi="Times New Roman" w:cs="Times New Roman"/>
+          <w:sz w:val="24"/>
+          <w:szCs w:val="24"/>
+          <w:u w:val="single"/>
+        </w:rPr>
+      </w:pPr>
+      <w:r>
+        <w:rPr>
+          <w:rFonts w:ascii="Times New Roman" w:hAnsi="Times New Roman" w:cs="Times New Roman"/>
+          <w:sz w:val="24"/>
+          <w:szCs w:val="24"/>
+          <w:u w:val="single"/>
+        </w:rPr>
+        <w:t>The foreign Keys:</w:t>
+      </w:r>
+      <w:r>
+        <w:rPr>
+          <w:rFonts w:ascii="Times New Roman" w:hAnsi="Times New Roman" w:cs="Times New Roman"/>
+          <w:sz w:val="24"/>
+          <w:szCs w:val="24"/>
+        </w:rPr>
+        <w:t xml:space="preserve">  The foreign keys exist within the database in order to facilitate the information access on the other table.  For example, rather than getting all of the information from one table to another by doing multiple IDs search and such, DBA can perform a query that will get all the students from a class and generate their names and last name by using the foreign key of the students which is the primary key on the student table.  This will facilitate the information flow from table to table, data can be link also via primary key such as memebersID being foreign Key to StudentID to make sure that they are member and which role they perform on the database.  Example of the following will be given towards the use cases as student is an actor of the dataset as well as the principals, teachers, and forth.</w:t>
+      </w:r>
+    </w:p>
+    <w:p>
+      <w:pPr>
+        <w:pStyle w:val="ListParagraph"/>
+        <w:numPr>
+          <w:ilvl w:val="0"/>
+          <w:numId w:val="5"/>
+        </w:numPr>
+        <w:spacing w:line="480" w:lineRule="auto"/>
       </w:pPr>
       <w:r>
         <w:br w:type="page"/>
@@ -11470,6 +11509,838 @@
         </w:rPr>
         <w:t>.</w:t>
       </w:r>
+    </w:p>
+    <w:p>
+      <w:pPr>
+        <w:pStyle w:val="ListParagraph"/>
+        <w:numPr>
+          <w:ilvl w:val="0"/>
+          <w:numId w:val="7"/>
+        </w:numPr>
+        <w:spacing w:line="480" w:lineRule="auto"/>
+        <w:rPr>
+          <w:rFonts w:ascii="Times New Roman" w:hAnsi="Times New Roman" w:cs="Times New Roman"/>
+          <w:sz w:val="24"/>
+          <w:szCs w:val="24"/>
+        </w:rPr>
+      </w:pPr>
+      <w:r>
+        <w:rPr>
+          <w:rFonts w:ascii="Times New Roman" w:hAnsi="Times New Roman" w:cs="Times New Roman"/>
+          <w:sz w:val="24"/>
+          <w:szCs w:val="24"/>
+        </w:rPr>
+        <w:t>Adding a new Student</w:t>
+      </w:r>
+      <w:r>
+        <w:rPr>
+          <w:rFonts w:ascii="Times New Roman" w:hAnsi="Times New Roman" w:cs="Times New Roman"/>
+          <w:sz w:val="24"/>
+          <w:szCs w:val="24"/>
+        </w:rPr>
+        <w:t>:</w:t>
+      </w:r>
+    </w:p>
+    <w:p>
+      <w:pPr>
+        <w:pStyle w:val="ListParagraph"/>
+        <w:numPr>
+          <w:ilvl w:val="1"/>
+          <w:numId w:val="7"/>
+        </w:numPr>
+        <w:spacing w:line="480" w:lineRule="auto"/>
+        <w:rPr>
+          <w:rFonts w:ascii="Times New Roman" w:hAnsi="Times New Roman" w:cs="Times New Roman"/>
+          <w:sz w:val="24"/>
+          <w:szCs w:val="24"/>
+        </w:rPr>
+      </w:pPr>
+      <w:r>
+        <w:rPr>
+          <w:rFonts w:ascii="Times New Roman" w:hAnsi="Times New Roman" w:cs="Times New Roman"/>
+          <w:sz w:val="24"/>
+          <w:szCs w:val="24"/>
+        </w:rPr>
+        <w:t>Student logs in and view is displayed.</w:t>
+      </w:r>
+    </w:p>
+    <w:p>
+      <w:pPr>
+        <w:pStyle w:val="ListParagraph"/>
+        <w:numPr>
+          <w:ilvl w:val="1"/>
+          <w:numId w:val="7"/>
+        </w:numPr>
+        <w:spacing w:line="480" w:lineRule="auto"/>
+        <w:rPr>
+          <w:rFonts w:ascii="Times New Roman" w:hAnsi="Times New Roman" w:cs="Times New Roman"/>
+          <w:sz w:val="24"/>
+          <w:szCs w:val="24"/>
+        </w:rPr>
+      </w:pPr>
+      <w:r>
+        <w:rPr>
+          <w:rFonts w:ascii="Times New Roman" w:hAnsi="Times New Roman" w:cs="Times New Roman"/>
+          <w:sz w:val="24"/>
+          <w:szCs w:val="24"/>
+        </w:rPr>
+        <w:t>Student request to view list of subject being offered.</w:t>
+      </w:r>
+    </w:p>
+    <w:p>
+      <w:pPr>
+        <w:pStyle w:val="ListParagraph"/>
+        <w:numPr>
+          <w:ilvl w:val="1"/>
+          <w:numId w:val="7"/>
+        </w:numPr>
+        <w:spacing w:line="480" w:lineRule="auto"/>
+        <w:rPr>
+          <w:rFonts w:ascii="Times New Roman" w:hAnsi="Times New Roman" w:cs="Times New Roman"/>
+          <w:sz w:val="24"/>
+          <w:szCs w:val="24"/>
+        </w:rPr>
+      </w:pPr>
+      <w:r>
+        <w:rPr>
+          <w:rFonts w:ascii="Times New Roman" w:hAnsi="Times New Roman" w:cs="Times New Roman"/>
+          <w:sz w:val="24"/>
+          <w:szCs w:val="24"/>
+        </w:rPr>
+        <w:t>Then database queries and brings the course information along with teachers names.</w:t>
+      </w:r>
+    </w:p>
+    <w:p>
+      <w:pPr>
+        <w:pStyle w:val="ListParagraph"/>
+        <w:numPr>
+          <w:ilvl w:val="1"/>
+          <w:numId w:val="7"/>
+        </w:numPr>
+        <w:spacing w:line="480" w:lineRule="auto"/>
+        <w:rPr>
+          <w:rFonts w:ascii="Times New Roman" w:hAnsi="Times New Roman" w:cs="Times New Roman"/>
+          <w:sz w:val="24"/>
+          <w:szCs w:val="24"/>
+        </w:rPr>
+      </w:pPr>
+      <w:r>
+        <w:rPr>
+          <w:rFonts w:ascii="Times New Roman" w:hAnsi="Times New Roman" w:cs="Times New Roman"/>
+          <w:sz w:val="24"/>
+          <w:szCs w:val="24"/>
+        </w:rPr>
+        <w:t>Student chooses to enrolled in the course</w:t>
+      </w:r>
+    </w:p>
+    <w:p>
+      <w:pPr>
+        <w:pStyle w:val="ListParagraph"/>
+        <w:numPr>
+          <w:ilvl w:val="1"/>
+          <w:numId w:val="7"/>
+        </w:numPr>
+        <w:spacing w:line="480" w:lineRule="auto"/>
+        <w:rPr>
+          <w:rFonts w:ascii="Times New Roman" w:hAnsi="Times New Roman" w:cs="Times New Roman"/>
+          <w:sz w:val="24"/>
+          <w:szCs w:val="24"/>
+        </w:rPr>
+      </w:pPr>
+      <w:r>
+        <w:rPr>
+          <w:rFonts w:ascii="Times New Roman" w:hAnsi="Times New Roman" w:cs="Times New Roman"/>
+          <w:sz w:val="24"/>
+          <w:szCs w:val="24"/>
+        </w:rPr>
+        <w:t>Database adds their name to the list of student taking that course</w:t>
+      </w:r>
+    </w:p>
+    <w:p>
+      <w:pPr>
+        <w:pStyle w:val="ListParagraph"/>
+        <w:numPr>
+          <w:ilvl w:val="1"/>
+          <w:numId w:val="7"/>
+        </w:numPr>
+        <w:spacing w:line="480" w:lineRule="auto"/>
+        <w:rPr>
+          <w:rFonts w:ascii="Times New Roman" w:hAnsi="Times New Roman" w:cs="Times New Roman"/>
+          <w:sz w:val="24"/>
+          <w:szCs w:val="24"/>
+        </w:rPr>
+      </w:pPr>
+      <w:r>
+        <w:rPr>
+          <w:rFonts w:ascii="Times New Roman" w:hAnsi="Times New Roman" w:cs="Times New Roman"/>
+          <w:sz w:val="24"/>
+          <w:szCs w:val="24"/>
+        </w:rPr>
+        <w:lastRenderedPageBreak/>
+        <w:t xml:space="preserve">A new row is added with the student grades as well as the number of absents being </w:t>
+      </w:r>
+      <w:r>
+        <w:rPr>
+          <w:rFonts w:ascii="Times New Roman" w:hAnsi="Times New Roman" w:cs="Times New Roman"/>
+          <w:sz w:val="24"/>
+          <w:szCs w:val="24"/>
+        </w:rPr>
+        <w:t>recorded as null and average as the average of all grades.</w:t>
+      </w:r>
+    </w:p>
+    <w:p>
+      <w:pPr>
+        <w:pStyle w:val="ListParagraph"/>
+        <w:numPr>
+          <w:ilvl w:val="1"/>
+          <w:numId w:val="7"/>
+        </w:numPr>
+        <w:spacing w:line="480" w:lineRule="auto"/>
+        <w:rPr>
+          <w:rFonts w:ascii="Times New Roman" w:hAnsi="Times New Roman" w:cs="Times New Roman"/>
+          <w:sz w:val="24"/>
+          <w:szCs w:val="24"/>
+        </w:rPr>
+      </w:pPr>
+      <w:r>
+        <w:rPr>
+          <w:rFonts w:ascii="Times New Roman" w:hAnsi="Times New Roman" w:cs="Times New Roman"/>
+          <w:sz w:val="24"/>
+          <w:szCs w:val="24"/>
+        </w:rPr>
+        <w:t>Database ends query</w:t>
+      </w:r>
+    </w:p>
+    <w:p>
+      <w:pPr>
+        <w:pStyle w:val="ListParagraph"/>
+        <w:numPr>
+          <w:ilvl w:val="0"/>
+          <w:numId w:val="7"/>
+        </w:numPr>
+        <w:spacing w:line="480" w:lineRule="auto"/>
+        <w:rPr>
+          <w:rFonts w:ascii="Times New Roman" w:hAnsi="Times New Roman" w:cs="Times New Roman"/>
+          <w:sz w:val="24"/>
+          <w:szCs w:val="24"/>
+        </w:rPr>
+      </w:pPr>
+      <w:r>
+        <w:rPr>
+          <w:rFonts w:ascii="Times New Roman" w:hAnsi="Times New Roman" w:cs="Times New Roman"/>
+          <w:sz w:val="24"/>
+          <w:szCs w:val="24"/>
+        </w:rPr>
+        <w:t>Deleting new Student</w:t>
+      </w:r>
+      <w:r>
+        <w:rPr>
+          <w:rFonts w:ascii="Times New Roman" w:hAnsi="Times New Roman" w:cs="Times New Roman"/>
+          <w:sz w:val="24"/>
+          <w:szCs w:val="24"/>
+        </w:rPr>
+        <w:t>:</w:t>
+      </w:r>
+    </w:p>
+    <w:p>
+      <w:pPr>
+        <w:pStyle w:val="ListParagraph"/>
+        <w:numPr>
+          <w:ilvl w:val="1"/>
+          <w:numId w:val="7"/>
+        </w:numPr>
+        <w:spacing w:line="480" w:lineRule="auto"/>
+        <w:rPr>
+          <w:rFonts w:ascii="Times New Roman" w:hAnsi="Times New Roman" w:cs="Times New Roman"/>
+          <w:sz w:val="24"/>
+          <w:szCs w:val="24"/>
+        </w:rPr>
+      </w:pPr>
+      <w:r>
+        <w:rPr>
+          <w:rFonts w:ascii="Times New Roman" w:hAnsi="Times New Roman" w:cs="Times New Roman"/>
+          <w:sz w:val="24"/>
+          <w:szCs w:val="24"/>
+        </w:rPr>
+        <w:t>Teacher logs in and view the list of classes he is teaching</w:t>
+      </w:r>
+    </w:p>
+    <w:p>
+      <w:pPr>
+        <w:pStyle w:val="ListParagraph"/>
+        <w:numPr>
+          <w:ilvl w:val="1"/>
+          <w:numId w:val="7"/>
+        </w:numPr>
+        <w:spacing w:line="480" w:lineRule="auto"/>
+        <w:rPr>
+          <w:rFonts w:ascii="Times New Roman" w:hAnsi="Times New Roman" w:cs="Times New Roman"/>
+          <w:sz w:val="24"/>
+          <w:szCs w:val="24"/>
+        </w:rPr>
+      </w:pPr>
+      <w:r>
+        <w:rPr>
+          <w:rFonts w:ascii="Times New Roman" w:hAnsi="Times New Roman" w:cs="Times New Roman"/>
+          <w:sz w:val="24"/>
+          <w:szCs w:val="24"/>
+        </w:rPr>
+        <w:t>Choose a specific course the teacher is teaching</w:t>
+      </w:r>
+    </w:p>
+    <w:p>
+      <w:pPr>
+        <w:pStyle w:val="ListParagraph"/>
+        <w:numPr>
+          <w:ilvl w:val="1"/>
+          <w:numId w:val="7"/>
+        </w:numPr>
+        <w:spacing w:line="480" w:lineRule="auto"/>
+        <w:rPr>
+          <w:rFonts w:ascii="Times New Roman" w:hAnsi="Times New Roman" w:cs="Times New Roman"/>
+          <w:sz w:val="24"/>
+          <w:szCs w:val="24"/>
+        </w:rPr>
+      </w:pPr>
+      <w:r>
+        <w:rPr>
+          <w:rFonts w:ascii="Times New Roman" w:hAnsi="Times New Roman" w:cs="Times New Roman"/>
+          <w:sz w:val="24"/>
+          <w:szCs w:val="24"/>
+        </w:rPr>
+        <w:t>From there, view the list of students and the number of absences</w:t>
+      </w:r>
+    </w:p>
+    <w:p>
+      <w:pPr>
+        <w:pStyle w:val="ListParagraph"/>
+        <w:numPr>
+          <w:ilvl w:val="1"/>
+          <w:numId w:val="7"/>
+        </w:numPr>
+        <w:spacing w:line="480" w:lineRule="auto"/>
+        <w:rPr>
+          <w:rFonts w:ascii="Times New Roman" w:hAnsi="Times New Roman" w:cs="Times New Roman"/>
+          <w:sz w:val="24"/>
+          <w:szCs w:val="24"/>
+        </w:rPr>
+      </w:pPr>
+      <w:r>
+        <w:rPr>
+          <w:rFonts w:ascii="Times New Roman" w:hAnsi="Times New Roman" w:cs="Times New Roman"/>
+          <w:sz w:val="24"/>
+          <w:szCs w:val="24"/>
+        </w:rPr>
+        <w:t>Decide to erase a student from the role</w:t>
+      </w:r>
+    </w:p>
+    <w:p>
+      <w:pPr>
+        <w:pStyle w:val="ListParagraph"/>
+        <w:numPr>
+          <w:ilvl w:val="1"/>
+          <w:numId w:val="7"/>
+        </w:numPr>
+        <w:spacing w:line="480" w:lineRule="auto"/>
+        <w:rPr>
+          <w:rFonts w:ascii="Times New Roman" w:hAnsi="Times New Roman" w:cs="Times New Roman"/>
+          <w:sz w:val="24"/>
+          <w:szCs w:val="24"/>
+        </w:rPr>
+      </w:pPr>
+      <w:r>
+        <w:rPr>
+          <w:rFonts w:ascii="Times New Roman" w:hAnsi="Times New Roman" w:cs="Times New Roman"/>
+          <w:sz w:val="24"/>
+          <w:szCs w:val="24"/>
+        </w:rPr>
+        <w:t>Database queries by eliminating the student from the class</w:t>
+      </w:r>
+    </w:p>
+    <w:p>
+      <w:pPr>
+        <w:pStyle w:val="ListParagraph"/>
+        <w:numPr>
+          <w:ilvl w:val="1"/>
+          <w:numId w:val="7"/>
+        </w:numPr>
+        <w:spacing w:line="480" w:lineRule="auto"/>
+        <w:rPr>
+          <w:rFonts w:ascii="Times New Roman" w:hAnsi="Times New Roman" w:cs="Times New Roman"/>
+          <w:sz w:val="24"/>
+          <w:szCs w:val="24"/>
+        </w:rPr>
+      </w:pPr>
+      <w:r>
+        <w:rPr>
+          <w:rFonts w:ascii="Times New Roman" w:hAnsi="Times New Roman" w:cs="Times New Roman"/>
+          <w:sz w:val="24"/>
+          <w:szCs w:val="24"/>
+        </w:rPr>
+        <w:t>This triggers the delete function to delete the student record on grades, on the class table with by affecting a row.</w:t>
+      </w:r>
+    </w:p>
+    <w:p>
+      <w:pPr>
+        <w:pStyle w:val="ListParagraph"/>
+        <w:numPr>
+          <w:ilvl w:val="0"/>
+          <w:numId w:val="7"/>
+        </w:numPr>
+        <w:spacing w:line="480" w:lineRule="auto"/>
+        <w:rPr>
+          <w:rFonts w:ascii="Times New Roman" w:hAnsi="Times New Roman" w:cs="Times New Roman"/>
+          <w:sz w:val="24"/>
+          <w:szCs w:val="24"/>
+        </w:rPr>
+      </w:pPr>
+      <w:r>
+        <w:rPr>
+          <w:rFonts w:ascii="Times New Roman" w:hAnsi="Times New Roman" w:cs="Times New Roman"/>
+          <w:sz w:val="24"/>
+          <w:szCs w:val="24"/>
+        </w:rPr>
+        <w:t>Principal adding new teachers and classes</w:t>
+      </w:r>
+      <w:r>
+        <w:rPr>
+          <w:rFonts w:ascii="Times New Roman" w:hAnsi="Times New Roman" w:cs="Times New Roman"/>
+          <w:sz w:val="24"/>
+          <w:szCs w:val="24"/>
+        </w:rPr>
+        <w:t>:</w:t>
+      </w:r>
+    </w:p>
+    <w:p>
+      <w:pPr>
+        <w:pStyle w:val="ListParagraph"/>
+        <w:numPr>
+          <w:ilvl w:val="1"/>
+          <w:numId w:val="7"/>
+        </w:numPr>
+        <w:spacing w:line="480" w:lineRule="auto"/>
+        <w:rPr>
+          <w:rFonts w:ascii="Times New Roman" w:hAnsi="Times New Roman" w:cs="Times New Roman"/>
+          <w:sz w:val="24"/>
+          <w:szCs w:val="24"/>
+        </w:rPr>
+      </w:pPr>
+      <w:r>
+        <w:rPr>
+          <w:rFonts w:ascii="Times New Roman" w:hAnsi="Times New Roman" w:cs="Times New Roman"/>
+          <w:sz w:val="24"/>
+          <w:szCs w:val="24"/>
+        </w:rPr>
+        <w:t>Principal logs in and view is display</w:t>
+      </w:r>
+    </w:p>
+    <w:p>
+      <w:pPr>
+        <w:pStyle w:val="ListParagraph"/>
+        <w:numPr>
+          <w:ilvl w:val="1"/>
+          <w:numId w:val="7"/>
+        </w:numPr>
+        <w:spacing w:line="480" w:lineRule="auto"/>
+        <w:rPr>
+          <w:rFonts w:ascii="Times New Roman" w:hAnsi="Times New Roman" w:cs="Times New Roman"/>
+          <w:sz w:val="24"/>
+          <w:szCs w:val="24"/>
+        </w:rPr>
+      </w:pPr>
+      <w:r>
+        <w:rPr>
+          <w:rFonts w:ascii="Times New Roman" w:hAnsi="Times New Roman" w:cs="Times New Roman"/>
+          <w:sz w:val="24"/>
+          <w:szCs w:val="24"/>
+        </w:rPr>
+        <w:t>Principals request to add a new class</w:t>
+      </w:r>
+    </w:p>
+    <w:p>
+      <w:pPr>
+        <w:pStyle w:val="ListParagraph"/>
+        <w:numPr>
+          <w:ilvl w:val="1"/>
+          <w:numId w:val="7"/>
+        </w:numPr>
+        <w:spacing w:line="480" w:lineRule="auto"/>
+        <w:rPr>
+          <w:rFonts w:ascii="Times New Roman" w:hAnsi="Times New Roman" w:cs="Times New Roman"/>
+          <w:sz w:val="24"/>
+          <w:szCs w:val="24"/>
+        </w:rPr>
+      </w:pPr>
+      <w:r>
+        <w:rPr>
+          <w:rFonts w:ascii="Times New Roman" w:hAnsi="Times New Roman" w:cs="Times New Roman"/>
+          <w:sz w:val="24"/>
+          <w:szCs w:val="24"/>
+        </w:rPr>
+        <w:t>Class subject is determine and added to the classes</w:t>
+      </w:r>
+    </w:p>
+    <w:p>
+      <w:pPr>
+        <w:pStyle w:val="ListParagraph"/>
+        <w:numPr>
+          <w:ilvl w:val="1"/>
+          <w:numId w:val="7"/>
+        </w:numPr>
+        <w:spacing w:line="480" w:lineRule="auto"/>
+        <w:rPr>
+          <w:rFonts w:ascii="Times New Roman" w:hAnsi="Times New Roman" w:cs="Times New Roman"/>
+          <w:sz w:val="24"/>
+          <w:szCs w:val="24"/>
+        </w:rPr>
+      </w:pPr>
+      <w:r>
+        <w:rPr>
+          <w:rFonts w:ascii="Times New Roman" w:hAnsi="Times New Roman" w:cs="Times New Roman"/>
+          <w:sz w:val="24"/>
+          <w:szCs w:val="24"/>
+        </w:rPr>
+        <w:t>Class subject is assigned to a new teach or old teacher</w:t>
+      </w:r>
+    </w:p>
+    <w:p>
+      <w:pPr>
+        <w:pStyle w:val="ListParagraph"/>
+        <w:numPr>
+          <w:ilvl w:val="1"/>
+          <w:numId w:val="7"/>
+        </w:numPr>
+        <w:spacing w:line="480" w:lineRule="auto"/>
+        <w:rPr>
+          <w:rFonts w:ascii="Times New Roman" w:hAnsi="Times New Roman" w:cs="Times New Roman"/>
+          <w:sz w:val="24"/>
+          <w:szCs w:val="24"/>
+        </w:rPr>
+      </w:pPr>
+      <w:r>
+        <w:rPr>
+          <w:rFonts w:ascii="Times New Roman" w:hAnsi="Times New Roman" w:cs="Times New Roman"/>
+          <w:sz w:val="24"/>
+          <w:szCs w:val="24"/>
+        </w:rPr>
+        <w:t xml:space="preserve">Subjects generates a new table with open student IDs as intake and absences, as well as grades. </w:t>
+      </w:r>
+    </w:p>
+    <w:p>
+      <w:pPr>
+        <w:pStyle w:val="ListParagraph"/>
+        <w:numPr>
+          <w:ilvl w:val="0"/>
+          <w:numId w:val="7"/>
+        </w:numPr>
+        <w:spacing w:line="480" w:lineRule="auto"/>
+        <w:rPr>
+          <w:rFonts w:ascii="Times New Roman" w:hAnsi="Times New Roman" w:cs="Times New Roman"/>
+          <w:sz w:val="24"/>
+          <w:szCs w:val="24"/>
+        </w:rPr>
+      </w:pPr>
+      <w:r>
+        <w:rPr>
+          <w:rFonts w:ascii="Times New Roman" w:hAnsi="Times New Roman" w:cs="Times New Roman"/>
+          <w:sz w:val="24"/>
+          <w:szCs w:val="24"/>
+        </w:rPr>
+        <w:t xml:space="preserve">Teaching filling the </w:t>
+      </w:r>
+      <w:r>
+        <w:rPr>
+          <w:rFonts w:ascii="Times New Roman" w:hAnsi="Times New Roman" w:cs="Times New Roman"/>
+          <w:sz w:val="24"/>
+          <w:szCs w:val="24"/>
+        </w:rPr>
+        <w:t>students’ grades and GPA being updated</w:t>
+      </w:r>
+      <w:r>
+        <w:rPr>
+          <w:rFonts w:ascii="Times New Roman" w:hAnsi="Times New Roman" w:cs="Times New Roman"/>
+          <w:sz w:val="24"/>
+          <w:szCs w:val="24"/>
+        </w:rPr>
+        <w:t>:</w:t>
+      </w:r>
+    </w:p>
+    <w:p>
+      <w:pPr>
+        <w:pStyle w:val="ListParagraph"/>
+        <w:numPr>
+          <w:ilvl w:val="1"/>
+          <w:numId w:val="7"/>
+        </w:numPr>
+        <w:spacing w:line="480" w:lineRule="auto"/>
+        <w:rPr>
+          <w:rFonts w:ascii="Times New Roman" w:hAnsi="Times New Roman" w:cs="Times New Roman"/>
+          <w:sz w:val="24"/>
+          <w:szCs w:val="24"/>
+        </w:rPr>
+      </w:pPr>
+      <w:r>
+        <w:rPr>
+          <w:rFonts w:ascii="Times New Roman" w:hAnsi="Times New Roman" w:cs="Times New Roman"/>
+          <w:sz w:val="24"/>
+          <w:szCs w:val="24"/>
+        </w:rPr>
+        <w:t xml:space="preserve">Teacher </w:t>
+      </w:r>
+      <w:r>
+        <w:rPr>
+          <w:rFonts w:ascii="Times New Roman" w:hAnsi="Times New Roman" w:cs="Times New Roman"/>
+          <w:sz w:val="24"/>
+          <w:szCs w:val="24"/>
+        </w:rPr>
+        <w:t>logs in and view of his classes are showed</w:t>
+      </w:r>
+    </w:p>
+    <w:p>
+      <w:pPr>
+        <w:pStyle w:val="ListParagraph"/>
+        <w:numPr>
+          <w:ilvl w:val="1"/>
+          <w:numId w:val="7"/>
+        </w:numPr>
+        <w:spacing w:line="480" w:lineRule="auto"/>
+        <w:rPr>
+          <w:rFonts w:ascii="Times New Roman" w:hAnsi="Times New Roman" w:cs="Times New Roman"/>
+          <w:sz w:val="24"/>
+          <w:szCs w:val="24"/>
+        </w:rPr>
+      </w:pPr>
+      <w:r>
+        <w:rPr>
+          <w:rFonts w:ascii="Times New Roman" w:hAnsi="Times New Roman" w:cs="Times New Roman"/>
+          <w:sz w:val="24"/>
+          <w:szCs w:val="24"/>
+        </w:rPr>
+        <w:t>Teacher clicks on a desired course.</w:t>
+      </w:r>
+    </w:p>
+    <w:p>
+      <w:pPr>
+        <w:pStyle w:val="ListParagraph"/>
+        <w:numPr>
+          <w:ilvl w:val="1"/>
+          <w:numId w:val="7"/>
+        </w:numPr>
+        <w:spacing w:line="480" w:lineRule="auto"/>
+        <w:rPr>
+          <w:rFonts w:ascii="Times New Roman" w:hAnsi="Times New Roman" w:cs="Times New Roman"/>
+          <w:sz w:val="24"/>
+          <w:szCs w:val="24"/>
+        </w:rPr>
+      </w:pPr>
+      <w:r>
+        <w:rPr>
+          <w:rFonts w:ascii="Times New Roman" w:hAnsi="Times New Roman" w:cs="Times New Roman"/>
+          <w:sz w:val="24"/>
+          <w:szCs w:val="24"/>
+        </w:rPr>
+        <w:t>Courses shows all student currently enrolled on that course</w:t>
+      </w:r>
+    </w:p>
+    <w:p>
+      <w:pPr>
+        <w:pStyle w:val="ListParagraph"/>
+        <w:numPr>
+          <w:ilvl w:val="1"/>
+          <w:numId w:val="7"/>
+        </w:numPr>
+        <w:spacing w:line="480" w:lineRule="auto"/>
+        <w:rPr>
+          <w:rFonts w:ascii="Times New Roman" w:hAnsi="Times New Roman" w:cs="Times New Roman"/>
+          <w:sz w:val="24"/>
+          <w:szCs w:val="24"/>
+        </w:rPr>
+      </w:pPr>
+      <w:r>
+        <w:rPr>
+          <w:rFonts w:ascii="Times New Roman" w:hAnsi="Times New Roman" w:cs="Times New Roman"/>
+          <w:sz w:val="24"/>
+          <w:szCs w:val="24"/>
+        </w:rPr>
+        <w:t>Along with a GPA of each student by row.</w:t>
+      </w:r>
+    </w:p>
+    <w:p>
+      <w:pPr>
+        <w:pStyle w:val="ListParagraph"/>
+        <w:numPr>
+          <w:ilvl w:val="1"/>
+          <w:numId w:val="7"/>
+        </w:numPr>
+        <w:spacing w:line="480" w:lineRule="auto"/>
+        <w:rPr>
+          <w:rFonts w:ascii="Times New Roman" w:hAnsi="Times New Roman" w:cs="Times New Roman"/>
+          <w:sz w:val="24"/>
+          <w:szCs w:val="24"/>
+        </w:rPr>
+      </w:pPr>
+      <w:r>
+        <w:rPr>
+          <w:rFonts w:ascii="Times New Roman" w:hAnsi="Times New Roman" w:cs="Times New Roman"/>
+          <w:sz w:val="24"/>
+          <w:szCs w:val="24"/>
+        </w:rPr>
+        <w:lastRenderedPageBreak/>
+        <w:t>Teach decided to click on specific student</w:t>
+      </w:r>
+    </w:p>
+    <w:p>
+      <w:pPr>
+        <w:pStyle w:val="ListParagraph"/>
+        <w:numPr>
+          <w:ilvl w:val="1"/>
+          <w:numId w:val="7"/>
+        </w:numPr>
+        <w:spacing w:line="480" w:lineRule="auto"/>
+        <w:rPr>
+          <w:rFonts w:ascii="Times New Roman" w:hAnsi="Times New Roman" w:cs="Times New Roman"/>
+          <w:sz w:val="24"/>
+          <w:szCs w:val="24"/>
+        </w:rPr>
+      </w:pPr>
+      <w:r>
+        <w:rPr>
+          <w:rFonts w:ascii="Times New Roman" w:hAnsi="Times New Roman" w:cs="Times New Roman"/>
+          <w:sz w:val="24"/>
+          <w:szCs w:val="24"/>
+        </w:rPr>
+        <w:t>Student record is shown which includes test grades, GPA and absences.</w:t>
+      </w:r>
+    </w:p>
+    <w:p>
+      <w:pPr>
+        <w:pStyle w:val="ListParagraph"/>
+        <w:numPr>
+          <w:ilvl w:val="1"/>
+          <w:numId w:val="7"/>
+        </w:numPr>
+        <w:spacing w:line="480" w:lineRule="auto"/>
+        <w:rPr>
+          <w:rFonts w:ascii="Times New Roman" w:hAnsi="Times New Roman" w:cs="Times New Roman"/>
+          <w:sz w:val="24"/>
+          <w:szCs w:val="24"/>
+        </w:rPr>
+      </w:pPr>
+      <w:r>
+        <w:rPr>
+          <w:rFonts w:ascii="Times New Roman" w:hAnsi="Times New Roman" w:cs="Times New Roman"/>
+          <w:sz w:val="24"/>
+          <w:szCs w:val="24"/>
+        </w:rPr>
+        <w:t>Teacher changes on row by input of a test grade either bigger or lower than its original</w:t>
+      </w:r>
+    </w:p>
+    <w:p>
+      <w:pPr>
+        <w:pStyle w:val="ListParagraph"/>
+        <w:numPr>
+          <w:ilvl w:val="1"/>
+          <w:numId w:val="7"/>
+        </w:numPr>
+        <w:spacing w:line="480" w:lineRule="auto"/>
+        <w:rPr>
+          <w:rFonts w:ascii="Times New Roman" w:hAnsi="Times New Roman" w:cs="Times New Roman"/>
+          <w:sz w:val="24"/>
+          <w:szCs w:val="24"/>
+        </w:rPr>
+      </w:pPr>
+      <w:r>
+        <w:rPr>
+          <w:rFonts w:ascii="Times New Roman" w:hAnsi="Times New Roman" w:cs="Times New Roman"/>
+          <w:sz w:val="24"/>
+          <w:szCs w:val="24"/>
+        </w:rPr>
+        <w:t>GPA changed is triggered and it changes based on the grade input</w:t>
+      </w:r>
+    </w:p>
+    <w:p>
+      <w:pPr>
+        <w:pStyle w:val="ListParagraph"/>
+        <w:numPr>
+          <w:ilvl w:val="1"/>
+          <w:numId w:val="7"/>
+        </w:numPr>
+        <w:spacing w:line="480" w:lineRule="auto"/>
+        <w:rPr>
+          <w:rFonts w:ascii="Times New Roman" w:hAnsi="Times New Roman" w:cs="Times New Roman"/>
+          <w:sz w:val="24"/>
+          <w:szCs w:val="24"/>
+        </w:rPr>
+      </w:pPr>
+      <w:r>
+        <w:rPr>
+          <w:rFonts w:ascii="Times New Roman" w:hAnsi="Times New Roman" w:cs="Times New Roman"/>
+          <w:sz w:val="24"/>
+          <w:szCs w:val="24"/>
+        </w:rPr>
+        <w:t>Update is triggered to save information on the related table</w:t>
+      </w:r>
+    </w:p>
+    <w:p>
+      <w:pPr>
+        <w:pStyle w:val="ListParagraph"/>
+        <w:numPr>
+          <w:ilvl w:val="1"/>
+          <w:numId w:val="7"/>
+        </w:numPr>
+        <w:spacing w:line="480" w:lineRule="auto"/>
+        <w:rPr>
+          <w:rFonts w:ascii="Times New Roman" w:hAnsi="Times New Roman" w:cs="Times New Roman"/>
+          <w:sz w:val="24"/>
+          <w:szCs w:val="24"/>
+        </w:rPr>
+      </w:pPr>
+      <w:r>
+        <w:rPr>
+          <w:rFonts w:ascii="Times New Roman" w:hAnsi="Times New Roman" w:cs="Times New Roman"/>
+          <w:sz w:val="24"/>
+          <w:szCs w:val="24"/>
+        </w:rPr>
+        <w:t>Then teachers goes back to classes.</w:t>
+      </w:r>
+    </w:p>
+    <w:p>
+      <w:pPr>
+        <w:pStyle w:val="ListParagraph"/>
+        <w:numPr>
+          <w:ilvl w:val="1"/>
+          <w:numId w:val="7"/>
+        </w:numPr>
+        <w:spacing w:line="480" w:lineRule="auto"/>
+        <w:rPr>
+          <w:rFonts w:ascii="Times New Roman" w:hAnsi="Times New Roman" w:cs="Times New Roman"/>
+          <w:sz w:val="24"/>
+          <w:szCs w:val="24"/>
+        </w:rPr>
+      </w:pPr>
+      <w:r>
+        <w:rPr>
+          <w:rFonts w:ascii="Times New Roman" w:hAnsi="Times New Roman" w:cs="Times New Roman"/>
+          <w:sz w:val="24"/>
+          <w:szCs w:val="24"/>
+        </w:rPr>
+        <w:t>End the query</w:t>
+      </w:r>
+    </w:p>
+    <w:p>
+      <w:pPr>
+        <w:pStyle w:val="ListParagraph"/>
+        <w:numPr>
+          <w:ilvl w:val="0"/>
+          <w:numId w:val="7"/>
+        </w:numPr>
+        <w:spacing w:line="480" w:lineRule="auto"/>
+        <w:rPr>
+          <w:rFonts w:ascii="Times New Roman" w:hAnsi="Times New Roman" w:cs="Times New Roman"/>
+          <w:sz w:val="24"/>
+          <w:szCs w:val="24"/>
+        </w:rPr>
+      </w:pPr>
       <w:r>
         <w:rPr>
           <w:rFonts w:ascii="Times New Roman" w:hAnsi="Times New Roman" w:cs="Times New Roman"/>
@@ -11490,7 +12361,6 @@
           <w:szCs w:val="24"/>
         </w:rPr>
       </w:pPr>
-      <w:bookmarkStart w:id="8" w:name="_Toc465633565"/>
       <w:r>
         <w:rPr>
           <w:rFonts w:ascii="Times New Roman" w:hAnsi="Times New Roman" w:cs="Times New Roman"/>
@@ -11498,9 +12368,428 @@
           <w:szCs w:val="24"/>
         </w:rPr>
         <w:lastRenderedPageBreak/>
+        <w:t>Test Plan and Test management</w:t>
+      </w:r>
+    </w:p>
+    <w:p>
+      <w:r>
+        <w:tab/>
+        <w:t>The test Plan goes according to the simplest to the hardest.  It starts as actors as Students to the highest of all actors which is the principal.  The tests are as followed:</w:t>
+      </w:r>
+    </w:p>
+    <w:p>
+      <w:pPr>
+        <w:pStyle w:val="ListParagraph"/>
+        <w:numPr>
+          <w:ilvl w:val="0"/>
+          <w:numId w:val="8"/>
+        </w:numPr>
+      </w:pPr>
+      <w:r>
+        <w:t>Student Login</w:t>
+      </w:r>
+    </w:p>
+    <w:p>
+      <w:pPr>
+        <w:pStyle w:val="ListParagraph"/>
+        <w:numPr>
+          <w:ilvl w:val="0"/>
+          <w:numId w:val="8"/>
+        </w:numPr>
+      </w:pPr>
+      <w:r>
+        <w:t>Student logout</w:t>
+      </w:r>
+    </w:p>
+    <w:p>
+      <w:pPr>
+        <w:pStyle w:val="ListParagraph"/>
+        <w:numPr>
+          <w:ilvl w:val="0"/>
+          <w:numId w:val="8"/>
+        </w:numPr>
+      </w:pPr>
+      <w:r>
+        <w:t>Student signup for class</w:t>
+      </w:r>
+    </w:p>
+    <w:p>
+      <w:pPr>
+        <w:pStyle w:val="ListParagraph"/>
+        <w:numPr>
+          <w:ilvl w:val="0"/>
+          <w:numId w:val="8"/>
+        </w:numPr>
+      </w:pPr>
+      <w:r>
+        <w:t>Student view classes</w:t>
+      </w:r>
+    </w:p>
+    <w:p>
+      <w:pPr>
+        <w:pStyle w:val="ListParagraph"/>
+        <w:numPr>
+          <w:ilvl w:val="0"/>
+          <w:numId w:val="8"/>
+        </w:numPr>
+      </w:pPr>
+      <w:r>
+        <w:t>Student view teachers</w:t>
+      </w:r>
+    </w:p>
+    <w:p>
+      <w:pPr>
+        <w:pStyle w:val="ListParagraph"/>
+        <w:numPr>
+          <w:ilvl w:val="0"/>
+          <w:numId w:val="8"/>
+        </w:numPr>
+      </w:pPr>
+      <w:r>
+        <w:t>Students view average</w:t>
+      </w:r>
+    </w:p>
+    <w:p>
+      <w:pPr>
+        <w:pStyle w:val="ListParagraph"/>
+        <w:numPr>
+          <w:ilvl w:val="0"/>
+          <w:numId w:val="8"/>
+        </w:numPr>
+      </w:pPr>
+      <w:r>
+        <w:t>Teachers logins</w:t>
+      </w:r>
+    </w:p>
+    <w:p>
+      <w:pPr>
+        <w:pStyle w:val="ListParagraph"/>
+        <w:numPr>
+          <w:ilvl w:val="0"/>
+          <w:numId w:val="8"/>
+        </w:numPr>
+      </w:pPr>
+      <w:r>
+        <w:t>Teachers logs out</w:t>
+      </w:r>
+    </w:p>
+    <w:p>
+      <w:pPr>
+        <w:pStyle w:val="ListParagraph"/>
+        <w:numPr>
+          <w:ilvl w:val="0"/>
+          <w:numId w:val="8"/>
+        </w:numPr>
+      </w:pPr>
+      <w:r>
+        <w:t>Teachers view classes they are teaching</w:t>
+      </w:r>
+    </w:p>
+    <w:p>
+      <w:pPr>
+        <w:pStyle w:val="ListParagraph"/>
+        <w:numPr>
+          <w:ilvl w:val="0"/>
+          <w:numId w:val="8"/>
+        </w:numPr>
+      </w:pPr>
+      <w:r>
+        <w:t>Teachers add student to a class</w:t>
+      </w:r>
+    </w:p>
+    <w:p>
+      <w:pPr>
+        <w:pStyle w:val="ListParagraph"/>
+        <w:numPr>
+          <w:ilvl w:val="0"/>
+          <w:numId w:val="8"/>
+        </w:numPr>
+      </w:pPr>
+      <w:r>
+        <w:t>Teachers remove student from a class</w:t>
+      </w:r>
+    </w:p>
+    <w:p>
+      <w:pPr>
+        <w:pStyle w:val="ListParagraph"/>
+        <w:numPr>
+          <w:ilvl w:val="0"/>
+          <w:numId w:val="8"/>
+        </w:numPr>
+      </w:pPr>
+      <w:r>
+        <w:t>Teacher upload grades for a student</w:t>
+      </w:r>
+    </w:p>
+    <w:p>
+      <w:pPr>
+        <w:pStyle w:val="ListParagraph"/>
+        <w:numPr>
+          <w:ilvl w:val="0"/>
+          <w:numId w:val="8"/>
+        </w:numPr>
+      </w:pPr>
+      <w:r>
+        <w:t>Teacher change student grades</w:t>
+      </w:r>
+    </w:p>
+    <w:p>
+      <w:pPr>
+        <w:pStyle w:val="ListParagraph"/>
+        <w:numPr>
+          <w:ilvl w:val="0"/>
+          <w:numId w:val="8"/>
+        </w:numPr>
+      </w:pPr>
+      <w:r>
+        <w:t>Teachers check for the students with highest grade</w:t>
+      </w:r>
+    </w:p>
+    <w:p>
+      <w:pPr>
+        <w:pStyle w:val="ListParagraph"/>
+        <w:numPr>
+          <w:ilvl w:val="0"/>
+          <w:numId w:val="8"/>
+        </w:numPr>
+      </w:pPr>
+      <w:r>
+        <w:t>Teachers check with students lowest grade</w:t>
+      </w:r>
+    </w:p>
+    <w:p>
+      <w:pPr>
+        <w:pStyle w:val="ListParagraph"/>
+        <w:numPr>
+          <w:ilvl w:val="0"/>
+          <w:numId w:val="8"/>
+        </w:numPr>
+      </w:pPr>
+      <w:r>
+        <w:t xml:space="preserve">Teachers </w:t>
+      </w:r>
+      <w:r>
+        <w:t>brings the list of all of his student from every class</w:t>
+      </w:r>
+    </w:p>
+    <w:p>
+      <w:pPr>
+        <w:pStyle w:val="ListParagraph"/>
+        <w:numPr>
+          <w:ilvl w:val="0"/>
+          <w:numId w:val="8"/>
+        </w:numPr>
+      </w:pPr>
+      <w:r>
+        <w:t>Teachers brings the list of all students with a grade higher than 80 from all of his classes</w:t>
+      </w:r>
+    </w:p>
+    <w:p>
+      <w:pPr>
+        <w:pStyle w:val="ListParagraph"/>
+        <w:numPr>
+          <w:ilvl w:val="0"/>
+          <w:numId w:val="8"/>
+        </w:numPr>
+      </w:pPr>
+      <w:r>
+        <w:t>Teacher shows all fa</w:t>
+      </w:r>
+      <w:r>
+        <w:t>iling students from each classes</w:t>
+      </w:r>
+    </w:p>
+    <w:p>
+      <w:pPr>
+        <w:pStyle w:val="ListParagraph"/>
+        <w:numPr>
+          <w:ilvl w:val="1"/>
+          <w:numId w:val="8"/>
+        </w:numPr>
+      </w:pPr>
+      <w:r>
+        <w:t>From there, alter all failing students to passing grades.</w:t>
+      </w:r>
+    </w:p>
+    <w:p>
+      <w:pPr>
+        <w:pStyle w:val="ListParagraph"/>
+        <w:numPr>
+          <w:ilvl w:val="0"/>
+          <w:numId w:val="8"/>
+        </w:numPr>
+      </w:pPr>
+      <w:r>
+        <w:t>Principal logs in and out</w:t>
+      </w:r>
+    </w:p>
+    <w:p>
+      <w:pPr>
+        <w:pStyle w:val="ListParagraph"/>
+        <w:numPr>
+          <w:ilvl w:val="0"/>
+          <w:numId w:val="8"/>
+        </w:numPr>
+      </w:pPr>
+      <w:r>
+        <w:t>Principal views the GPA of all the students</w:t>
+      </w:r>
+    </w:p>
+    <w:p>
+      <w:pPr>
+        <w:pStyle w:val="ListParagraph"/>
+        <w:numPr>
+          <w:ilvl w:val="0"/>
+          <w:numId w:val="8"/>
+        </w:numPr>
+      </w:pPr>
+      <w:r>
+        <w:t>Principal views the highest GPA</w:t>
+      </w:r>
+    </w:p>
+    <w:p>
+      <w:pPr>
+        <w:pStyle w:val="ListParagraph"/>
+        <w:numPr>
+          <w:ilvl w:val="0"/>
+          <w:numId w:val="8"/>
+        </w:numPr>
+      </w:pPr>
+      <w:r>
+        <w:t>Principals views the lowest GPA</w:t>
+      </w:r>
+    </w:p>
+    <w:p>
+      <w:pPr>
+        <w:pStyle w:val="ListParagraph"/>
+        <w:numPr>
+          <w:ilvl w:val="0"/>
+          <w:numId w:val="8"/>
+        </w:numPr>
+      </w:pPr>
+      <w:r>
+        <w:t>Principals view a set of GPAs ranking from 3.0 to 4.0</w:t>
+      </w:r>
+    </w:p>
+    <w:p>
+      <w:pPr>
+        <w:pStyle w:val="ListParagraph"/>
+        <w:numPr>
+          <w:ilvl w:val="0"/>
+          <w:numId w:val="8"/>
+        </w:numPr>
+      </w:pPr>
+      <w:r>
+        <w:t>Principal adds new teacher and courses</w:t>
+      </w:r>
+    </w:p>
+    <w:p>
+      <w:pPr>
+        <w:pStyle w:val="ListParagraph"/>
+        <w:numPr>
+          <w:ilvl w:val="0"/>
+          <w:numId w:val="8"/>
+        </w:numPr>
+      </w:pPr>
+      <w:r>
+        <w:t>Principal deletes a course</w:t>
+      </w:r>
+    </w:p>
+    <w:p>
+      <w:pPr>
+        <w:pStyle w:val="ListParagraph"/>
+        <w:numPr>
+          <w:ilvl w:val="0"/>
+          <w:numId w:val="8"/>
+        </w:numPr>
+      </w:pPr>
+      <w:r>
+        <w:t xml:space="preserve">Principal </w:t>
+      </w:r>
+      <w:r>
+        <w:t>deletes a teacher from school records</w:t>
+      </w:r>
+      <w:bookmarkStart w:id="8" w:name="_GoBack"/>
+      <w:bookmarkEnd w:id="8"/>
+    </w:p>
+    <w:p/>
+    <w:p/>
+    <w:p/>
+    <w:p/>
+    <w:p/>
+    <w:p/>
+    <w:p/>
+    <w:p/>
+    <w:p/>
+    <w:p/>
+    <w:p/>
+    <w:p/>
+    <w:p/>
+    <w:p/>
+    <w:p/>
+    <w:p/>
+    <w:p/>
+    <w:p/>
+    <w:p/>
+    <w:p>
+      <w:pPr>
+        <w:rPr>
+          <w:rFonts w:ascii="Times New Roman" w:hAnsi="Times New Roman" w:cs="Times New Roman"/>
+          <w:sz w:val="24"/>
+          <w:szCs w:val="24"/>
+        </w:rPr>
+      </w:pPr>
+    </w:p>
+    <w:p>
+      <w:pPr>
+        <w:rPr>
+          <w:rFonts w:ascii="Times New Roman" w:hAnsi="Times New Roman" w:cs="Times New Roman"/>
+          <w:sz w:val="24"/>
+          <w:szCs w:val="24"/>
+        </w:rPr>
+      </w:pPr>
+    </w:p>
+    <w:p>
+      <w:pPr>
+        <w:rPr>
+          <w:rFonts w:ascii="Times New Roman" w:hAnsi="Times New Roman" w:cs="Times New Roman"/>
+          <w:sz w:val="24"/>
+          <w:szCs w:val="24"/>
+        </w:rPr>
+      </w:pPr>
+    </w:p>
+    <w:p>
+      <w:pPr>
+        <w:pStyle w:val="ListParagraph"/>
+        <w:spacing w:line="480" w:lineRule="auto"/>
+        <w:rPr>
+          <w:rFonts w:ascii="Times New Roman" w:hAnsi="Times New Roman" w:cs="Times New Roman"/>
+          <w:sz w:val="24"/>
+          <w:szCs w:val="24"/>
+        </w:rPr>
+      </w:pPr>
+    </w:p>
+    <w:p>
+      <w:pPr>
+        <w:pStyle w:val="Heading1"/>
+        <w:spacing w:line="480" w:lineRule="auto"/>
+        <w:jc w:val="center"/>
+        <w:rPr>
+          <w:rFonts w:ascii="Times New Roman" w:hAnsi="Times New Roman" w:cs="Times New Roman"/>
+          <w:sz w:val="24"/>
+          <w:szCs w:val="24"/>
+        </w:rPr>
+      </w:pPr>
+      <w:bookmarkStart w:id="9" w:name="_Toc465633565"/>
+      <w:r>
+        <w:rPr>
+          <w:rFonts w:ascii="Times New Roman" w:hAnsi="Times New Roman" w:cs="Times New Roman"/>
+          <w:sz w:val="24"/>
+          <w:szCs w:val="24"/>
+        </w:rPr>
         <w:t>Time Table and Completion</w:t>
       </w:r>
-      <w:bookmarkEnd w:id="8"/>
+      <w:bookmarkEnd w:id="9"/>
     </w:p>
     <w:p/>
     <w:tbl>
@@ -12004,6 +13293,7 @@
                 <w:sz w:val="24"/>
                 <w:szCs w:val="24"/>
               </w:rPr>
+              <w:lastRenderedPageBreak/>
               <w:t>Implementing relationship from diagram to tables and testing its functionalities by adding information to tables and view queries</w:t>
             </w:r>
           </w:p>
@@ -12066,7 +13356,6 @@
                 <w:szCs w:val="24"/>
               </w:rPr>
             </w:pPr>
-            <w:bookmarkStart w:id="9" w:name="_GoBack"/>
             <w:r>
               <w:rPr>
                 <w:rFonts w:ascii="Times New Roman" w:hAnsi="Times New Roman" w:cs="Times New Roman"/>
@@ -12122,7 +13411,6 @@
           </w:p>
         </w:tc>
       </w:tr>
-      <w:bookmarkEnd w:id="9"/>
       <w:tr>
         <w:tc>
           <w:tcPr>
@@ -13073,6 +14361,95 @@
     </w:lvl>
   </w:abstractNum>
   <w:abstractNum w:abstractNumId="6" w15:restartNumberingAfterBreak="0">
+    <w:nsid w:val="736708F8"/>
+    <w:multiLevelType w:val="hybridMultilevel"/>
+    <w:tmpl w:val="4230B3FC"/>
+    <w:lvl w:ilvl="0" w:tplc="0409000F">
+      <w:start w:val="1"/>
+      <w:numFmt w:val="decimal"/>
+      <w:lvlText w:val="%1."/>
+      <w:lvlJc w:val="left"/>
+      <w:pPr>
+        <w:ind w:left="720" w:hanging="360"/>
+      </w:pPr>
+      <w:rPr>
+        <w:rFonts w:hint="default"/>
+      </w:rPr>
+    </w:lvl>
+    <w:lvl w:ilvl="1" w:tplc="04090019">
+      <w:start w:val="1"/>
+      <w:numFmt w:val="lowerLetter"/>
+      <w:lvlText w:val="%2."/>
+      <w:lvlJc w:val="left"/>
+      <w:pPr>
+        <w:ind w:left="1440" w:hanging="360"/>
+      </w:pPr>
+    </w:lvl>
+    <w:lvl w:ilvl="2" w:tplc="0409001B" w:tentative="1">
+      <w:start w:val="1"/>
+      <w:numFmt w:val="lowerRoman"/>
+      <w:lvlText w:val="%3."/>
+      <w:lvlJc w:val="right"/>
+      <w:pPr>
+        <w:ind w:left="2160" w:hanging="180"/>
+      </w:pPr>
+    </w:lvl>
+    <w:lvl w:ilvl="3" w:tplc="0409000F" w:tentative="1">
+      <w:start w:val="1"/>
+      <w:numFmt w:val="decimal"/>
+      <w:lvlText w:val="%4."/>
+      <w:lvlJc w:val="left"/>
+      <w:pPr>
+        <w:ind w:left="2880" w:hanging="360"/>
+      </w:pPr>
+    </w:lvl>
+    <w:lvl w:ilvl="4" w:tplc="04090019" w:tentative="1">
+      <w:start w:val="1"/>
+      <w:numFmt w:val="lowerLetter"/>
+      <w:lvlText w:val="%5."/>
+      <w:lvlJc w:val="left"/>
+      <w:pPr>
+        <w:ind w:left="3600" w:hanging="360"/>
+      </w:pPr>
+    </w:lvl>
+    <w:lvl w:ilvl="5" w:tplc="0409001B" w:tentative="1">
+      <w:start w:val="1"/>
+      <w:numFmt w:val="lowerRoman"/>
+      <w:lvlText w:val="%6."/>
+      <w:lvlJc w:val="right"/>
+      <w:pPr>
+        <w:ind w:left="4320" w:hanging="180"/>
+      </w:pPr>
+    </w:lvl>
+    <w:lvl w:ilvl="6" w:tplc="0409000F" w:tentative="1">
+      <w:start w:val="1"/>
+      <w:numFmt w:val="decimal"/>
+      <w:lvlText w:val="%7."/>
+      <w:lvlJc w:val="left"/>
+      <w:pPr>
+        <w:ind w:left="5040" w:hanging="360"/>
+      </w:pPr>
+    </w:lvl>
+    <w:lvl w:ilvl="7" w:tplc="04090019" w:tentative="1">
+      <w:start w:val="1"/>
+      <w:numFmt w:val="lowerLetter"/>
+      <w:lvlText w:val="%8."/>
+      <w:lvlJc w:val="left"/>
+      <w:pPr>
+        <w:ind w:left="5760" w:hanging="360"/>
+      </w:pPr>
+    </w:lvl>
+    <w:lvl w:ilvl="8" w:tplc="0409001B" w:tentative="1">
+      <w:start w:val="1"/>
+      <w:numFmt w:val="lowerRoman"/>
+      <w:lvlText w:val="%9."/>
+      <w:lvlJc w:val="right"/>
+      <w:pPr>
+        <w:ind w:left="6480" w:hanging="180"/>
+      </w:pPr>
+    </w:lvl>
+  </w:abstractNum>
+  <w:abstractNum w:abstractNumId="7" w15:restartNumberingAfterBreak="0">
     <w:nsid w:val="7E280B4F"/>
     <w:multiLevelType w:val="hybridMultilevel"/>
     <w:tmpl w:val="D55016A6"/>
@@ -13171,7 +14548,7 @@
     <w:abstractNumId w:val="3"/>
   </w:num>
   <w:num w:numId="4">
-    <w:abstractNumId w:val="6"/>
+    <w:abstractNumId w:val="7"/>
   </w:num>
   <w:num w:numId="5">
     <w:abstractNumId w:val="4"/>
@@ -13181,6 +14558,9 @@
   </w:num>
   <w:num w:numId="7">
     <w:abstractNumId w:val="5"/>
+  </w:num>
+  <w:num w:numId="8">
+    <w:abstractNumId w:val="6"/>
   </w:num>
 </w:numbering>
 </file>
@@ -14466,7 +15846,7 @@
 </file>
 
 <file path=customXml/itemProps2.xml><?xml version="1.0" encoding="utf-8"?>
-<ds:datastoreItem xmlns:ds="http://schemas.openxmlformats.org/officeDocument/2006/customXml" ds:itemID="{8DB502E3-5358-4462-B4A5-A986775AC132}">
+<ds:datastoreItem xmlns:ds="http://schemas.openxmlformats.org/officeDocument/2006/customXml" ds:itemID="{E939C7C0-3EBC-474C-95FC-6DAAA4BE53E3}">
   <ds:schemaRefs>
     <ds:schemaRef ds:uri="http://schemas.openxmlformats.org/officeDocument/2006/bibliography"/>
   </ds:schemaRefs>

</xml_diff>